<commit_message>
model i prva pravila
</commit_message>
<xml_diff>
--- a/Sistem za determinaciju štetočina kod poljoprivrednih kultura upotrebom Rule-Based ekspertskog sistema.docx
+++ b/Sistem za determinaciju štetočina kod poljoprivrednih kultura upotrebom Rule-Based ekspertskog sistema.docx
@@ -377,6 +377,7 @@
           <w:szCs w:val="24"/>
         </w:rPr>
       </w:pPr>
+      <w:proofErr w:type="spellStart"/>
       <w:r>
         <w:rPr>
           <w:rFonts w:ascii="Arial" w:hAnsi="Arial" w:cs="Arial"/>
@@ -384,8 +385,69 @@
           <w:szCs w:val="24"/>
           <w:lang w:val="en-US"/>
         </w:rPr>
-        <w:t>Deo biljke koji je oštećen</w:t>
-      </w:r>
+        <w:t>Deo</w:t>
+      </w:r>
+      <w:proofErr w:type="spellEnd"/>
+      <w:r>
+        <w:rPr>
+          <w:rFonts w:ascii="Arial" w:hAnsi="Arial" w:cs="Arial"/>
+          <w:sz w:val="24"/>
+          <w:szCs w:val="24"/>
+          <w:lang w:val="en-US"/>
+        </w:rPr>
+        <w:t xml:space="preserve"> </w:t>
+      </w:r>
+      <w:proofErr w:type="spellStart"/>
+      <w:r>
+        <w:rPr>
+          <w:rFonts w:ascii="Arial" w:hAnsi="Arial" w:cs="Arial"/>
+          <w:sz w:val="24"/>
+          <w:szCs w:val="24"/>
+          <w:lang w:val="en-US"/>
+        </w:rPr>
+        <w:t>biljke</w:t>
+      </w:r>
+      <w:proofErr w:type="spellEnd"/>
+      <w:r>
+        <w:rPr>
+          <w:rFonts w:ascii="Arial" w:hAnsi="Arial" w:cs="Arial"/>
+          <w:sz w:val="24"/>
+          <w:szCs w:val="24"/>
+          <w:lang w:val="en-US"/>
+        </w:rPr>
+        <w:t xml:space="preserve"> </w:t>
+      </w:r>
+      <w:proofErr w:type="spellStart"/>
+      <w:r>
+        <w:rPr>
+          <w:rFonts w:ascii="Arial" w:hAnsi="Arial" w:cs="Arial"/>
+          <w:sz w:val="24"/>
+          <w:szCs w:val="24"/>
+          <w:lang w:val="en-US"/>
+        </w:rPr>
+        <w:t>koji</w:t>
+      </w:r>
+      <w:proofErr w:type="spellEnd"/>
+      <w:r>
+        <w:rPr>
+          <w:rFonts w:ascii="Arial" w:hAnsi="Arial" w:cs="Arial"/>
+          <w:sz w:val="24"/>
+          <w:szCs w:val="24"/>
+          <w:lang w:val="en-US"/>
+        </w:rPr>
+        <w:t xml:space="preserve"> je </w:t>
+      </w:r>
+      <w:proofErr w:type="spellStart"/>
+      <w:r>
+        <w:rPr>
+          <w:rFonts w:ascii="Arial" w:hAnsi="Arial" w:cs="Arial"/>
+          <w:sz w:val="24"/>
+          <w:szCs w:val="24"/>
+          <w:lang w:val="en-US"/>
+        </w:rPr>
+        <w:t>oštećen</w:t>
+      </w:r>
+      <w:proofErr w:type="spellEnd"/>
     </w:p>
     <w:p>
       <w:pPr>
@@ -918,11 +980,13 @@
         </w:numPr>
         <w:rPr>
           <w:rFonts w:ascii="Arial" w:hAnsi="Arial" w:cs="Arial"/>
-        </w:rPr>
-      </w:pPr>
-      <w:r>
-        <w:rPr>
-          <w:rFonts w:ascii="Arial" w:hAnsi="Arial" w:cs="Arial"/>
+          <w:highlight w:val="yellow"/>
+        </w:rPr>
+      </w:pPr>
+      <w:r>
+        <w:rPr>
+          <w:rFonts w:ascii="Arial" w:hAnsi="Arial" w:cs="Arial"/>
+          <w:highlight w:val="yellow"/>
         </w:rPr>
         <w:t>u zatvorenom prostoru</w:t>
       </w:r>
@@ -936,11 +1000,13 @@
         </w:numPr>
         <w:rPr>
           <w:rFonts w:ascii="Arial" w:hAnsi="Arial" w:cs="Arial"/>
-        </w:rPr>
-      </w:pPr>
-      <w:r>
-        <w:rPr>
-          <w:rFonts w:ascii="Arial" w:hAnsi="Arial" w:cs="Arial"/>
+          <w:highlight w:val="yellow"/>
+        </w:rPr>
+      </w:pPr>
+      <w:r>
+        <w:rPr>
+          <w:rFonts w:ascii="Arial" w:hAnsi="Arial" w:cs="Arial"/>
+          <w:highlight w:val="yellow"/>
         </w:rPr>
         <w:t>bele pege na listovima</w:t>
       </w:r>
@@ -954,17 +1020,20 @@
         </w:numPr>
         <w:rPr>
           <w:rFonts w:ascii="Arial" w:hAnsi="Arial" w:cs="Arial"/>
-        </w:rPr>
-      </w:pPr>
-      <w:r>
-        <w:rPr>
-          <w:rFonts w:ascii="Arial" w:hAnsi="Arial" w:cs="Arial"/>
+          <w:highlight w:val="yellow"/>
+        </w:rPr>
+      </w:pPr>
+      <w:r>
+        <w:rPr>
+          <w:rFonts w:ascii="Arial" w:hAnsi="Arial" w:cs="Arial"/>
+          <w:highlight w:val="yellow"/>
         </w:rPr>
         <w:t>zmijolike</w:t>
       </w:r>
       <w:r>
         <w:rPr>
           <w:rFonts w:ascii="Arial" w:hAnsi="Arial" w:cs="Arial"/>
+          <w:highlight w:val="yellow"/>
         </w:rPr>
         <w:t xml:space="preserve"> bele mine na površini lista</w:t>
       </w:r>
@@ -1071,17 +1140,20 @@
         </w:numPr>
         <w:rPr>
           <w:rFonts w:ascii="Arial" w:hAnsi="Arial" w:cs="Arial"/>
-        </w:rPr>
-      </w:pPr>
-      <w:r>
-        <w:rPr>
-          <w:rFonts w:ascii="Arial" w:hAnsi="Arial" w:cs="Arial"/>
+          <w:highlight w:val="yellow"/>
+        </w:rPr>
+      </w:pPr>
+      <w:r>
+        <w:rPr>
+          <w:rFonts w:ascii="Arial" w:hAnsi="Arial" w:cs="Arial"/>
+          <w:highlight w:val="yellow"/>
         </w:rPr>
         <w:t>mine</w:t>
       </w:r>
       <w:r>
         <w:rPr>
           <w:rFonts w:ascii="Arial" w:hAnsi="Arial" w:cs="Arial"/>
+          <w:highlight w:val="yellow"/>
         </w:rPr>
         <w:t xml:space="preserve"> na lišću</w:t>
       </w:r>
@@ -1095,11 +1167,13 @@
         </w:numPr>
         <w:rPr>
           <w:rFonts w:ascii="Arial" w:hAnsi="Arial" w:cs="Arial"/>
-        </w:rPr>
-      </w:pPr>
-      <w:r>
-        <w:rPr>
-          <w:rFonts w:ascii="Arial" w:hAnsi="Arial" w:cs="Arial"/>
+          <w:highlight w:val="yellow"/>
+        </w:rPr>
+      </w:pPr>
+      <w:r>
+        <w:rPr>
+          <w:rFonts w:ascii="Arial" w:hAnsi="Arial" w:cs="Arial"/>
+          <w:highlight w:val="yellow"/>
         </w:rPr>
         <w:t xml:space="preserve">osušeno lišće </w:t>
       </w:r>
@@ -1113,29 +1187,34 @@
         </w:numPr>
         <w:rPr>
           <w:rFonts w:ascii="Arial" w:hAnsi="Arial" w:cs="Arial"/>
-        </w:rPr>
-      </w:pPr>
-      <w:r>
-        <w:rPr>
-          <w:rFonts w:ascii="Arial" w:hAnsi="Arial" w:cs="Arial"/>
+          <w:highlight w:val="yellow"/>
+        </w:rPr>
+      </w:pPr>
+      <w:r>
+        <w:rPr>
+          <w:rFonts w:ascii="Arial" w:hAnsi="Arial" w:cs="Arial"/>
+          <w:highlight w:val="yellow"/>
         </w:rPr>
         <w:t>plitke galerije (bušotine) u stablu</w:t>
       </w:r>
       <w:r>
         <w:rPr>
           <w:rFonts w:ascii="Arial" w:hAnsi="Arial" w:cs="Arial"/>
+          <w:highlight w:val="yellow"/>
         </w:rPr>
         <w:t xml:space="preserve">, </w:t>
       </w:r>
       <w:r>
         <w:rPr>
           <w:rFonts w:ascii="Arial" w:hAnsi="Arial" w:cs="Arial"/>
+          <w:highlight w:val="yellow"/>
         </w:rPr>
         <w:t>plodovima (osim kod krompira)</w:t>
       </w:r>
       <w:r>
         <w:rPr>
           <w:rFonts w:ascii="Arial" w:hAnsi="Arial" w:cs="Arial"/>
+          <w:highlight w:val="yellow"/>
         </w:rPr>
         <w:t xml:space="preserve"> </w:t>
       </w:r>
@@ -1314,6 +1393,12 @@
         </w:rPr>
         <w:t>bra</w:t>
       </w:r>
+      <w:r>
+        <w:rPr>
+          <w:rFonts w:ascii="Arial" w:hAnsi="Arial" w:cs="Arial"/>
+        </w:rPr>
+        <w:t>///</w:t>
+      </w:r>
     </w:p>
     <w:p>
       <w:pPr>
@@ -1324,43 +1409,43 @@
         </w:numPr>
         <w:rPr>
           <w:rFonts w:ascii="Arial" w:hAnsi="Arial" w:cs="Arial"/>
-        </w:rPr>
-      </w:pPr>
-      <w:r>
-        <w:rPr>
-          <w:rFonts w:ascii="Arial" w:hAnsi="Arial" w:cs="Arial"/>
+          <w:highlight w:val="yellow"/>
+        </w:rPr>
+      </w:pPr>
+      <w:r>
+        <w:rPr>
+          <w:rFonts w:ascii="Arial" w:hAnsi="Arial" w:cs="Arial"/>
+          <w:highlight w:val="yellow"/>
         </w:rPr>
         <w:t>*</w:t>
       </w:r>
       <w:r>
         <w:rPr>
           <w:rFonts w:ascii="Arial" w:hAnsi="Arial" w:cs="Arial"/>
+          <w:highlight w:val="yellow"/>
         </w:rPr>
         <w:t>s</w:t>
       </w:r>
       <w:r>
         <w:rPr>
           <w:rFonts w:ascii="Arial" w:hAnsi="Arial" w:cs="Arial"/>
+          <w:highlight w:val="yellow"/>
         </w:rPr>
         <w:t>ivozelena</w:t>
       </w:r>
       <w:r>
         <w:rPr>
           <w:rFonts w:ascii="Arial" w:hAnsi="Arial" w:cs="Arial"/>
+          <w:highlight w:val="yellow"/>
         </w:rPr>
         <w:t xml:space="preserve"> gusenica</w:t>
       </w:r>
       <w:r>
         <w:rPr>
           <w:rFonts w:ascii="Arial" w:hAnsi="Arial" w:cs="Arial"/>
-        </w:rPr>
-        <w:t xml:space="preserve"> sa </w:t>
-      </w:r>
-      <w:r>
-        <w:rPr>
-          <w:rFonts w:ascii="Arial" w:hAnsi="Arial" w:cs="Arial"/>
-        </w:rPr>
-        <w:t>prugama na leđima</w:t>
+          <w:highlight w:val="yellow"/>
+        </w:rPr>
+        <w:t xml:space="preserve"> sa prugama na leđima</w:t>
       </w:r>
     </w:p>
     <w:p>
@@ -1373,12 +1458,14 @@
         <w:rPr>
           <w:rFonts w:ascii="Arial" w:hAnsi="Arial" w:cs="Arial"/>
           <w:color w:val="000000" w:themeColor="text1"/>
+          <w:highlight w:val="yellow"/>
         </w:rPr>
       </w:pPr>
       <w:r>
         <w:rPr>
           <w:rFonts w:ascii="Arial" w:hAnsi="Arial" w:cs="Arial"/>
           <w:color w:val="000000" w:themeColor="text1"/>
+          <w:highlight w:val="yellow"/>
         </w:rPr>
         <w:t>*otvori na zidovima plodova</w:t>
       </w:r>
@@ -1392,11 +1479,13 @@
         </w:numPr>
         <w:rPr>
           <w:rFonts w:ascii="Arial" w:hAnsi="Arial" w:cs="Arial"/>
-        </w:rPr>
-      </w:pPr>
-      <w:r>
-        <w:rPr>
-          <w:rFonts w:ascii="Arial" w:hAnsi="Arial" w:cs="Arial"/>
+          <w:highlight w:val="yellow"/>
+        </w:rPr>
+      </w:pPr>
+      <w:r>
+        <w:rPr>
+          <w:rFonts w:ascii="Arial" w:hAnsi="Arial" w:cs="Arial"/>
+          <w:highlight w:val="yellow"/>
         </w:rPr>
         <w:t>gljive na plodu</w:t>
       </w:r>
@@ -1410,11 +1499,13 @@
         </w:numPr>
         <w:rPr>
           <w:rFonts w:ascii="Arial" w:hAnsi="Arial" w:cs="Arial"/>
-        </w:rPr>
-      </w:pPr>
-      <w:r>
-        <w:rPr>
-          <w:rFonts w:ascii="Arial" w:hAnsi="Arial" w:cs="Arial"/>
+          <w:highlight w:val="yellow"/>
+        </w:rPr>
+      </w:pPr>
+      <w:r>
+        <w:rPr>
+          <w:rFonts w:ascii="Arial" w:hAnsi="Arial" w:cs="Arial"/>
+          <w:highlight w:val="yellow"/>
         </w:rPr>
         <w:t>truljenje i propadanje ploda</w:t>
       </w:r>
@@ -1539,11 +1630,13 @@
         </w:numPr>
         <w:rPr>
           <w:rFonts w:ascii="Arial" w:hAnsi="Arial" w:cs="Arial"/>
-        </w:rPr>
-      </w:pPr>
-      <w:r>
-        <w:rPr>
-          <w:rFonts w:ascii="Arial" w:hAnsi="Arial" w:cs="Arial"/>
+          <w:highlight w:val="yellow"/>
+        </w:rPr>
+      </w:pPr>
+      <w:r>
+        <w:rPr>
+          <w:rFonts w:ascii="Arial" w:hAnsi="Arial" w:cs="Arial"/>
+          <w:highlight w:val="yellow"/>
         </w:rPr>
         <w:t>osušeno lišće</w:t>
       </w:r>
@@ -1557,11 +1650,13 @@
         </w:numPr>
         <w:rPr>
           <w:rFonts w:ascii="Arial" w:hAnsi="Arial" w:cs="Arial"/>
-        </w:rPr>
-      </w:pPr>
-      <w:r>
-        <w:rPr>
-          <w:rFonts w:ascii="Arial" w:hAnsi="Arial" w:cs="Arial"/>
+          <w:highlight w:val="yellow"/>
+        </w:rPr>
+      </w:pPr>
+      <w:r>
+        <w:rPr>
+          <w:rFonts w:ascii="Arial" w:hAnsi="Arial" w:cs="Arial"/>
+          <w:highlight w:val="yellow"/>
         </w:rPr>
         <w:t>virus mozaika paradajza</w:t>
       </w:r>
@@ -1654,11 +1749,13 @@
         </w:numPr>
         <w:rPr>
           <w:rFonts w:ascii="Arial" w:hAnsi="Arial" w:cs="Arial"/>
-        </w:rPr>
-      </w:pPr>
-      <w:r>
-        <w:rPr>
-          <w:rFonts w:ascii="Arial" w:hAnsi="Arial" w:cs="Arial"/>
+          <w:highlight w:val="yellow"/>
+        </w:rPr>
+      </w:pPr>
+      <w:r>
+        <w:rPr>
+          <w:rFonts w:ascii="Arial" w:hAnsi="Arial" w:cs="Arial"/>
+          <w:highlight w:val="yellow"/>
         </w:rPr>
         <w:t>bledi izdanci</w:t>
       </w:r>
@@ -1672,17 +1769,20 @@
         </w:numPr>
         <w:rPr>
           <w:rFonts w:ascii="Arial" w:hAnsi="Arial" w:cs="Arial"/>
-        </w:rPr>
-      </w:pPr>
-      <w:r>
-        <w:rPr>
-          <w:rFonts w:ascii="Arial" w:hAnsi="Arial" w:cs="Arial"/>
+          <w:highlight w:val="yellow"/>
+        </w:rPr>
+      </w:pPr>
+      <w:r>
+        <w:rPr>
+          <w:rFonts w:ascii="Arial" w:hAnsi="Arial" w:cs="Arial"/>
+          <w:highlight w:val="yellow"/>
         </w:rPr>
         <w:t xml:space="preserve">usporen </w:t>
       </w:r>
       <w:r>
         <w:rPr>
           <w:rFonts w:ascii="Arial" w:hAnsi="Arial" w:cs="Arial"/>
+          <w:highlight w:val="yellow"/>
         </w:rPr>
         <w:t>rast plodova</w:t>
       </w:r>
@@ -1696,11 +1796,13 @@
         </w:numPr>
         <w:rPr>
           <w:rFonts w:ascii="Arial" w:hAnsi="Arial" w:cs="Arial"/>
-        </w:rPr>
-      </w:pPr>
-      <w:r>
-        <w:rPr>
-          <w:rFonts w:ascii="Arial" w:hAnsi="Arial" w:cs="Arial"/>
+          <w:highlight w:val="yellow"/>
+        </w:rPr>
+      </w:pPr>
+      <w:r>
+        <w:rPr>
+          <w:rFonts w:ascii="Arial" w:hAnsi="Arial" w:cs="Arial"/>
+          <w:highlight w:val="yellow"/>
         </w:rPr>
         <w:t>prvo blede, kasnije tamne pege na plodovima</w:t>
       </w:r>
@@ -1714,11 +1816,13 @@
         </w:numPr>
         <w:rPr>
           <w:rFonts w:ascii="Arial" w:hAnsi="Arial" w:cs="Arial"/>
-        </w:rPr>
-      </w:pPr>
-      <w:r>
-        <w:rPr>
-          <w:rFonts w:ascii="Arial" w:hAnsi="Arial" w:cs="Arial"/>
+          <w:highlight w:val="yellow"/>
+        </w:rPr>
+      </w:pPr>
+      <w:r>
+        <w:rPr>
+          <w:rFonts w:ascii="Arial" w:hAnsi="Arial" w:cs="Arial"/>
+          <w:highlight w:val="yellow"/>
         </w:rPr>
         <w:t>bledi plodovi</w:t>
       </w:r>
@@ -1732,11 +1836,13 @@
         </w:numPr>
         <w:rPr>
           <w:rFonts w:ascii="Arial" w:hAnsi="Arial" w:cs="Arial"/>
-        </w:rPr>
-      </w:pPr>
-      <w:r>
-        <w:rPr>
-          <w:rFonts w:ascii="Arial" w:hAnsi="Arial" w:cs="Arial"/>
+          <w:highlight w:val="yellow"/>
+        </w:rPr>
+      </w:pPr>
+      <w:r>
+        <w:rPr>
+          <w:rFonts w:ascii="Arial" w:hAnsi="Arial" w:cs="Arial"/>
+          <w:highlight w:val="yellow"/>
         </w:rPr>
         <w:t>pegavost i trulež</w:t>
       </w:r>
@@ -1879,37 +1985,29 @@
         </w:numPr>
         <w:rPr>
           <w:rFonts w:ascii="Arial" w:hAnsi="Arial" w:cs="Arial"/>
-        </w:rPr>
-      </w:pPr>
-      <w:r>
-        <w:rPr>
-          <w:rFonts w:ascii="Arial" w:hAnsi="Arial" w:cs="Arial"/>
-        </w:rPr>
-        <w:t xml:space="preserve">ovalnog tela, </w:t>
-      </w:r>
-      <w:r>
-        <w:rPr>
-          <w:rFonts w:ascii="Arial" w:hAnsi="Arial" w:cs="Arial"/>
-        </w:rPr>
-        <w:t>ž</w:t>
-      </w:r>
-      <w:r>
-        <w:rPr>
-          <w:rFonts w:ascii="Arial" w:hAnsi="Arial" w:cs="Arial"/>
+          <w:highlight w:val="yellow"/>
+        </w:rPr>
+      </w:pPr>
+      <w:r>
+        <w:rPr>
+          <w:rFonts w:ascii="Arial" w:hAnsi="Arial" w:cs="Arial"/>
+          <w:highlight w:val="yellow"/>
+        </w:rPr>
+        <w:t>ovalnog tela, ž</w:t>
+      </w:r>
+      <w:r>
+        <w:rPr>
+          <w:rFonts w:ascii="Arial" w:hAnsi="Arial" w:cs="Arial"/>
+          <w:highlight w:val="yellow"/>
         </w:rPr>
         <w:t xml:space="preserve">ute </w:t>
       </w:r>
       <w:r>
         <w:rPr>
           <w:rFonts w:ascii="Arial" w:hAnsi="Arial" w:cs="Arial"/>
-        </w:rPr>
-        <w:t>boje, sa 10 uzdužn</w:t>
-      </w:r>
-      <w:r>
-        <w:rPr>
-          <w:rFonts w:ascii="Arial" w:hAnsi="Arial" w:cs="Arial"/>
-        </w:rPr>
-        <w:t>ih crnih pruga na pokriocima</w:t>
+          <w:highlight w:val="yellow"/>
+        </w:rPr>
+        <w:t>boje, sa 10 uzdužnih crnih pruga na pokriocima</w:t>
       </w:r>
     </w:p>
     <w:p>
@@ -1921,11 +2019,13 @@
         </w:numPr>
         <w:rPr>
           <w:rFonts w:ascii="Arial" w:hAnsi="Arial" w:cs="Arial"/>
-        </w:rPr>
-      </w:pPr>
-      <w:r>
-        <w:rPr>
-          <w:rFonts w:ascii="Arial" w:hAnsi="Arial" w:cs="Arial"/>
+          <w:highlight w:val="yellow"/>
+        </w:rPr>
+      </w:pPr>
+      <w:r>
+        <w:rPr>
+          <w:rFonts w:ascii="Arial" w:hAnsi="Arial" w:cs="Arial"/>
+          <w:highlight w:val="yellow"/>
         </w:rPr>
         <w:t>jaja narandžastožuta</w:t>
       </w:r>
@@ -1939,23 +2039,27 @@
         </w:numPr>
         <w:rPr>
           <w:rFonts w:ascii="Arial" w:hAnsi="Arial" w:cs="Arial"/>
-        </w:rPr>
-      </w:pPr>
-      <w:r>
-        <w:rPr>
-          <w:rFonts w:ascii="Arial" w:hAnsi="Arial" w:cs="Arial"/>
+          <w:highlight w:val="yellow"/>
+        </w:rPr>
+      </w:pPr>
+      <w:r>
+        <w:rPr>
+          <w:rFonts w:ascii="Arial" w:hAnsi="Arial" w:cs="Arial"/>
+          <w:highlight w:val="yellow"/>
         </w:rPr>
         <w:t>l</w:t>
       </w:r>
       <w:r>
         <w:rPr>
           <w:rFonts w:ascii="Arial" w:hAnsi="Arial" w:cs="Arial"/>
+          <w:highlight w:val="yellow"/>
         </w:rPr>
         <w:t xml:space="preserve">arva </w:t>
       </w:r>
       <w:r>
         <w:rPr>
           <w:rFonts w:ascii="Arial" w:hAnsi="Arial" w:cs="Arial"/>
+          <w:highlight w:val="yellow"/>
         </w:rPr>
         <w:t>crvenkaste boje sa crnom glavom</w:t>
       </w:r>
@@ -2047,23 +2151,20 @@
         </w:numPr>
         <w:rPr>
           <w:rFonts w:ascii="Arial" w:hAnsi="Arial" w:cs="Arial"/>
-        </w:rPr>
-      </w:pPr>
-      <w:r>
-        <w:rPr>
-          <w:rFonts w:ascii="Arial" w:hAnsi="Arial" w:cs="Arial"/>
-        </w:rPr>
-        <w:t>bledosmeđ</w:t>
-      </w:r>
-      <w:r>
-        <w:rPr>
-          <w:rFonts w:ascii="Arial" w:hAnsi="Arial" w:cs="Arial"/>
-        </w:rPr>
-        <w:t>a</w:t>
-      </w:r>
-      <w:r>
-        <w:rPr>
-          <w:rFonts w:ascii="Arial" w:hAnsi="Arial" w:cs="Arial"/>
+          <w:highlight w:val="yellow"/>
+        </w:rPr>
+      </w:pPr>
+      <w:r>
+        <w:rPr>
+          <w:rFonts w:ascii="Arial" w:hAnsi="Arial" w:cs="Arial"/>
+          <w:highlight w:val="yellow"/>
+        </w:rPr>
+        <w:t>bledosmeđa</w:t>
+      </w:r>
+      <w:r>
+        <w:rPr>
+          <w:rFonts w:ascii="Arial" w:hAnsi="Arial" w:cs="Arial"/>
+          <w:highlight w:val="yellow"/>
         </w:rPr>
         <w:t xml:space="preserve"> lutka</w:t>
       </w:r>
@@ -2077,37 +2178,29 @@
         </w:numPr>
         <w:rPr>
           <w:rFonts w:ascii="Arial" w:hAnsi="Arial" w:cs="Arial"/>
-        </w:rPr>
-      </w:pPr>
-      <w:r>
-        <w:rPr>
-          <w:rFonts w:ascii="Arial" w:hAnsi="Arial" w:cs="Arial"/>
+          <w:highlight w:val="yellow"/>
+        </w:rPr>
+      </w:pPr>
+      <w:r>
+        <w:rPr>
+          <w:rFonts w:ascii="Arial" w:hAnsi="Arial" w:cs="Arial"/>
+          <w:highlight w:val="yellow"/>
         </w:rPr>
         <w:t>g</w:t>
       </w:r>
       <w:r>
         <w:rPr>
           <w:rFonts w:ascii="Arial" w:hAnsi="Arial" w:cs="Arial"/>
+          <w:highlight w:val="yellow"/>
         </w:rPr>
         <w:t xml:space="preserve">usenica </w:t>
       </w:r>
       <w:r>
         <w:rPr>
           <w:rFonts w:ascii="Arial" w:hAnsi="Arial" w:cs="Arial"/>
-        </w:rPr>
-        <w:t xml:space="preserve">zelenkastosiva, sa crnom glavom, </w:t>
-      </w:r>
-      <w:r>
-        <w:rPr>
-          <w:rFonts w:ascii="Arial" w:hAnsi="Arial" w:cs="Arial"/>
-        </w:rPr>
-        <w:t>sa dve ž</w:t>
-      </w:r>
-      <w:r>
-        <w:rPr>
-          <w:rFonts w:ascii="Arial" w:hAnsi="Arial" w:cs="Arial"/>
-        </w:rPr>
-        <w:t>ute pruge na bokovima tela</w:t>
+          <w:highlight w:val="yellow"/>
+        </w:rPr>
+        <w:t>zelenkastosiva, sa crnom glavom, sa dve žute pruge na bokovima tela</w:t>
       </w:r>
     </w:p>
     <w:p>
@@ -2119,29 +2212,34 @@
         </w:numPr>
         <w:rPr>
           <w:rFonts w:ascii="Arial" w:hAnsi="Arial" w:cs="Arial"/>
-        </w:rPr>
-      </w:pPr>
-      <w:r>
-        <w:rPr>
-          <w:rFonts w:ascii="Arial" w:hAnsi="Arial" w:cs="Arial"/>
+          <w:highlight w:val="yellow"/>
+        </w:rPr>
+      </w:pPr>
+      <w:r>
+        <w:rPr>
+          <w:rFonts w:ascii="Arial" w:hAnsi="Arial" w:cs="Arial"/>
+          <w:highlight w:val="yellow"/>
         </w:rPr>
         <w:t xml:space="preserve">lišće </w:t>
       </w:r>
       <w:r>
         <w:rPr>
           <w:rFonts w:ascii="Arial" w:hAnsi="Arial" w:cs="Arial"/>
+          <w:highlight w:val="yellow"/>
         </w:rPr>
         <w:t xml:space="preserve">u </w:t>
       </w:r>
       <w:r>
         <w:rPr>
           <w:rFonts w:ascii="Arial" w:hAnsi="Arial" w:cs="Arial"/>
+          <w:highlight w:val="yellow"/>
         </w:rPr>
         <w:t>pauč</w:t>
       </w:r>
       <w:r>
         <w:rPr>
           <w:rFonts w:ascii="Arial" w:hAnsi="Arial" w:cs="Arial"/>
+          <w:highlight w:val="yellow"/>
         </w:rPr>
         <w:t xml:space="preserve">inastim nitima </w:t>
       </w:r>
@@ -2155,11 +2253,13 @@
         </w:numPr>
         <w:rPr>
           <w:rFonts w:ascii="Arial" w:hAnsi="Arial" w:cs="Arial"/>
-        </w:rPr>
-      </w:pPr>
-      <w:r>
-        <w:rPr>
-          <w:rFonts w:ascii="Arial" w:hAnsi="Arial" w:cs="Arial"/>
+          <w:highlight w:val="yellow"/>
+        </w:rPr>
+      </w:pPr>
+      <w:r>
+        <w:rPr>
+          <w:rFonts w:ascii="Arial" w:hAnsi="Arial" w:cs="Arial"/>
+          <w:highlight w:val="yellow"/>
         </w:rPr>
         <w:t>golobrst</w:t>
       </w:r>
@@ -2245,11 +2345,13 @@
         </w:numPr>
         <w:rPr>
           <w:rFonts w:ascii="Arial" w:hAnsi="Arial" w:cs="Arial"/>
-        </w:rPr>
-      </w:pPr>
-      <w:r>
-        <w:rPr>
-          <w:rFonts w:ascii="Arial" w:hAnsi="Arial" w:cs="Arial"/>
+          <w:highlight w:val="yellow"/>
+        </w:rPr>
+      </w:pPr>
+      <w:r>
+        <w:rPr>
+          <w:rFonts w:ascii="Arial" w:hAnsi="Arial" w:cs="Arial"/>
+          <w:highlight w:val="yellow"/>
         </w:rPr>
         <w:t>zimski domaćin je breskva</w:t>
       </w:r>
@@ -2263,23 +2365,27 @@
         </w:numPr>
         <w:rPr>
           <w:rFonts w:ascii="Arial" w:hAnsi="Arial" w:cs="Arial"/>
-        </w:rPr>
-      </w:pPr>
-      <w:r>
-        <w:rPr>
-          <w:rFonts w:ascii="Arial" w:hAnsi="Arial" w:cs="Arial"/>
+          <w:highlight w:val="yellow"/>
+        </w:rPr>
+      </w:pPr>
+      <w:r>
+        <w:rPr>
+          <w:rFonts w:ascii="Arial" w:hAnsi="Arial" w:cs="Arial"/>
+          <w:highlight w:val="yellow"/>
         </w:rPr>
         <w:t>*</w:t>
       </w:r>
       <w:r>
         <w:rPr>
           <w:rFonts w:ascii="Arial" w:hAnsi="Arial" w:cs="Arial"/>
+          <w:highlight w:val="yellow"/>
         </w:rPr>
         <w:t>medna</w:t>
       </w:r>
       <w:r>
         <w:rPr>
           <w:rFonts w:ascii="Arial" w:hAnsi="Arial" w:cs="Arial"/>
+          <w:highlight w:val="yellow"/>
         </w:rPr>
         <w:t xml:space="preserve"> rosa</w:t>
       </w:r>
@@ -2293,11 +2399,13 @@
         </w:numPr>
         <w:rPr>
           <w:rFonts w:ascii="Arial" w:hAnsi="Arial" w:cs="Arial"/>
-        </w:rPr>
-      </w:pPr>
-      <w:r>
-        <w:rPr>
-          <w:rFonts w:ascii="Arial" w:hAnsi="Arial" w:cs="Arial"/>
+          <w:highlight w:val="yellow"/>
+        </w:rPr>
+      </w:pPr>
+      <w:r>
+        <w:rPr>
+          <w:rFonts w:ascii="Arial" w:hAnsi="Arial" w:cs="Arial"/>
+          <w:highlight w:val="yellow"/>
         </w:rPr>
         <w:t>čađavica</w:t>
       </w:r>
@@ -2322,30 +2430,35 @@
       <w:r>
         <w:rPr>
           <w:rFonts w:ascii="Arial" w:hAnsi="Arial" w:cs="Arial"/>
+          <w:highlight w:val="yellow"/>
         </w:rPr>
         <w:t>beskrilne vaši</w:t>
       </w:r>
       <w:r>
         <w:rPr>
           <w:rFonts w:ascii="Arial" w:hAnsi="Arial" w:cs="Arial"/>
+          <w:highlight w:val="yellow"/>
         </w:rPr>
         <w:t xml:space="preserve"> ovalnog oblika, zelene, žućkaste</w:t>
       </w:r>
       <w:r>
         <w:rPr>
           <w:rFonts w:ascii="Arial" w:hAnsi="Arial" w:cs="Arial"/>
+          <w:highlight w:val="yellow"/>
         </w:rPr>
         <w:t xml:space="preserve"> </w:t>
       </w:r>
       <w:r>
         <w:rPr>
           <w:rFonts w:ascii="Arial" w:hAnsi="Arial" w:cs="Arial"/>
+          <w:highlight w:val="yellow"/>
         </w:rPr>
         <w:t>il</w:t>
       </w:r>
       <w:r>
         <w:rPr>
           <w:rFonts w:ascii="Arial" w:hAnsi="Arial" w:cs="Arial"/>
+          <w:highlight w:val="yellow"/>
         </w:rPr>
         <w:t>i crvenkaste boje</w:t>
       </w:r>
@@ -2460,11 +2573,13 @@
         <w:rPr>
           <w:rFonts w:ascii="Arial" w:hAnsi="Arial" w:cs="Arial"/>
           <w:b/>
-        </w:rPr>
-      </w:pPr>
-      <w:r>
-        <w:rPr>
-          <w:rFonts w:ascii="Arial" w:hAnsi="Arial" w:cs="Arial"/>
+          <w:highlight w:val="yellow"/>
+        </w:rPr>
+      </w:pPr>
+      <w:r>
+        <w:rPr>
+          <w:rFonts w:ascii="Arial" w:hAnsi="Arial" w:cs="Arial"/>
+          <w:highlight w:val="yellow"/>
         </w:rPr>
         <w:t>dugi hodnici u humusnom zemljištu</w:t>
       </w:r>
@@ -2479,43 +2594,43 @@
         <w:rPr>
           <w:rFonts w:ascii="Arial" w:hAnsi="Arial" w:cs="Arial"/>
           <w:b/>
-        </w:rPr>
-      </w:pPr>
-      <w:r>
-        <w:rPr>
-          <w:rFonts w:ascii="Arial" w:hAnsi="Arial" w:cs="Arial"/>
+          <w:highlight w:val="yellow"/>
+        </w:rPr>
+      </w:pPr>
+      <w:r>
+        <w:rPr>
+          <w:rFonts w:ascii="Arial" w:hAnsi="Arial" w:cs="Arial"/>
+          <w:highlight w:val="yellow"/>
         </w:rPr>
         <w:t>izduž</w:t>
       </w:r>
       <w:r>
         <w:rPr>
           <w:rFonts w:ascii="Arial" w:hAnsi="Arial" w:cs="Arial"/>
+          <w:highlight w:val="yellow"/>
         </w:rPr>
         <w:t xml:space="preserve">enog </w:t>
       </w:r>
       <w:r>
         <w:rPr>
           <w:rFonts w:ascii="Arial" w:hAnsi="Arial" w:cs="Arial"/>
+          <w:highlight w:val="yellow"/>
         </w:rPr>
         <w:t>valjkastog tel</w:t>
       </w:r>
       <w:r>
         <w:rPr>
           <w:rFonts w:ascii="Arial" w:hAnsi="Arial" w:cs="Arial"/>
+          <w:highlight w:val="yellow"/>
         </w:rPr>
         <w:t xml:space="preserve">a </w:t>
       </w:r>
       <w:r>
         <w:rPr>
           <w:rFonts w:ascii="Arial" w:hAnsi="Arial" w:cs="Arial"/>
-        </w:rPr>
-        <w:t xml:space="preserve">mrke boje, prednje noge </w:t>
-      </w:r>
-      <w:r>
-        <w:rPr>
-          <w:rFonts w:ascii="Arial" w:hAnsi="Arial" w:cs="Arial"/>
-        </w:rPr>
-        <w:t>su podešene za kopanje i podsećaju na noge krtice</w:t>
+          <w:highlight w:val="yellow"/>
+        </w:rPr>
+        <w:t>mrke boje, prednje noge su podešene za kopanje i podsećaju na noge krtice</w:t>
       </w:r>
     </w:p>
     <w:p>
@@ -2619,17 +2734,20 @@
         </w:numPr>
         <w:rPr>
           <w:rFonts w:ascii="Arial" w:hAnsi="Arial" w:cs="Arial"/>
-        </w:rPr>
-      </w:pPr>
-      <w:r>
-        <w:rPr>
-          <w:rFonts w:ascii="Arial" w:hAnsi="Arial" w:cs="Arial"/>
-        </w:rPr>
-        <w:t xml:space="preserve">su svetlo zelene </w:t>
-      </w:r>
-      <w:r>
-        <w:rPr>
-          <w:rFonts w:ascii="Arial" w:hAnsi="Arial" w:cs="Arial"/>
+          <w:highlight w:val="yellow"/>
+        </w:rPr>
+      </w:pPr>
+      <w:r>
+        <w:rPr>
+          <w:rFonts w:ascii="Arial" w:hAnsi="Arial" w:cs="Arial"/>
+          <w:highlight w:val="yellow"/>
+        </w:rPr>
+        <w:t xml:space="preserve">svetlo zelene </w:t>
+      </w:r>
+      <w:r>
+        <w:rPr>
+          <w:rFonts w:ascii="Arial" w:hAnsi="Arial" w:cs="Arial"/>
+          <w:highlight w:val="yellow"/>
         </w:rPr>
         <w:t xml:space="preserve">beskrilne jedinke </w:t>
       </w:r>
@@ -2643,23 +2761,27 @@
         </w:numPr>
         <w:rPr>
           <w:rFonts w:ascii="Arial" w:hAnsi="Arial" w:cs="Arial"/>
-        </w:rPr>
-      </w:pPr>
-      <w:r>
-        <w:rPr>
-          <w:rFonts w:ascii="Arial" w:hAnsi="Arial" w:cs="Arial"/>
+          <w:highlight w:val="yellow"/>
+        </w:rPr>
+      </w:pPr>
+      <w:r>
+        <w:rPr>
+          <w:rFonts w:ascii="Arial" w:hAnsi="Arial" w:cs="Arial"/>
+          <w:highlight w:val="yellow"/>
         </w:rPr>
         <w:t>guste</w:t>
       </w:r>
       <w:r>
         <w:rPr>
           <w:rFonts w:ascii="Arial" w:hAnsi="Arial" w:cs="Arial"/>
+          <w:highlight w:val="yellow"/>
         </w:rPr>
         <w:t xml:space="preserve"> kol</w:t>
       </w:r>
       <w:r>
         <w:rPr>
           <w:rFonts w:ascii="Arial" w:hAnsi="Arial" w:cs="Arial"/>
+          <w:highlight w:val="yellow"/>
         </w:rPr>
         <w:t>onije</w:t>
       </w:r>
@@ -2673,11 +2795,13 @@
         </w:numPr>
         <w:rPr>
           <w:rFonts w:ascii="Arial" w:hAnsi="Arial" w:cs="Arial"/>
-        </w:rPr>
-      </w:pPr>
-      <w:r>
-        <w:rPr>
-          <w:rFonts w:ascii="Arial" w:hAnsi="Arial" w:cs="Arial"/>
+          <w:highlight w:val="yellow"/>
+        </w:rPr>
+      </w:pPr>
+      <w:r>
+        <w:rPr>
+          <w:rFonts w:ascii="Arial" w:hAnsi="Arial" w:cs="Arial"/>
+          <w:highlight w:val="yellow"/>
         </w:rPr>
         <w:t>Cucumber mozaik virus</w:t>
       </w:r>
@@ -2776,47 +2900,48 @@
         </w:numPr>
         <w:rPr>
           <w:rFonts w:ascii="Arial" w:hAnsi="Arial" w:cs="Arial"/>
-        </w:rPr>
-      </w:pPr>
-      <w:r>
-        <w:rPr>
-          <w:rFonts w:ascii="Arial" w:hAnsi="Arial" w:cs="Arial"/>
+          <w:highlight w:val="yellow"/>
+        </w:rPr>
+      </w:pPr>
+      <w:r>
+        <w:rPr>
+          <w:rFonts w:ascii="Arial" w:hAnsi="Arial" w:cs="Arial"/>
+          <w:highlight w:val="yellow"/>
         </w:rPr>
         <w:t>*lišće</w:t>
       </w:r>
       <w:r>
         <w:rPr>
           <w:rFonts w:ascii="Arial" w:hAnsi="Arial" w:cs="Arial"/>
-        </w:rPr>
-        <w:t xml:space="preserve"> </w:t>
-      </w:r>
-      <w:r>
-        <w:rPr>
-          <w:rFonts w:ascii="Arial" w:hAnsi="Arial" w:cs="Arial"/>
-        </w:rPr>
-        <w:t>po obodu ž</w:t>
-      </w:r>
-      <w:r>
-        <w:rPr>
-          <w:rFonts w:ascii="Arial" w:hAnsi="Arial" w:cs="Arial"/>
+          <w:highlight w:val="yellow"/>
+        </w:rPr>
+        <w:t xml:space="preserve"> po obodu ž</w:t>
+      </w:r>
+      <w:r>
+        <w:rPr>
+          <w:rFonts w:ascii="Arial" w:hAnsi="Arial" w:cs="Arial"/>
+          <w:highlight w:val="yellow"/>
         </w:rPr>
         <w:t xml:space="preserve">ute/sivomrku boje, </w:t>
       </w:r>
       <w:r>
         <w:rPr>
           <w:rFonts w:ascii="Arial" w:hAnsi="Arial" w:cs="Arial"/>
+          <w:highlight w:val="yellow"/>
         </w:rPr>
         <w:t>uvija</w:t>
       </w:r>
       <w:r>
         <w:rPr>
           <w:rFonts w:ascii="Arial" w:hAnsi="Arial" w:cs="Arial"/>
+          <w:highlight w:val="yellow"/>
         </w:rPr>
         <w:t xml:space="preserve"> se</w:t>
       </w:r>
       <w:r>
         <w:rPr>
           <w:rFonts w:ascii="Arial" w:hAnsi="Arial" w:cs="Arial"/>
+          <w:highlight w:val="yellow"/>
         </w:rPr>
         <w:t xml:space="preserve"> od ivica ka sredini</w:t>
       </w:r>
@@ -2830,31 +2955,29 @@
         </w:numPr>
         <w:rPr>
           <w:rFonts w:ascii="Arial" w:hAnsi="Arial" w:cs="Arial"/>
-        </w:rPr>
-      </w:pPr>
-      <w:r>
-        <w:rPr>
-          <w:rFonts w:ascii="Arial" w:hAnsi="Arial" w:cs="Arial"/>
+          <w:highlight w:val="yellow"/>
+        </w:rPr>
+      </w:pPr>
+      <w:r>
+        <w:rPr>
+          <w:rFonts w:ascii="Arial" w:hAnsi="Arial" w:cs="Arial"/>
+          <w:highlight w:val="yellow"/>
         </w:rPr>
         <w:t xml:space="preserve">*plodovi </w:t>
       </w:r>
       <w:r>
         <w:rPr>
           <w:rFonts w:ascii="Arial" w:hAnsi="Arial" w:cs="Arial"/>
+          <w:highlight w:val="yellow"/>
         </w:rPr>
         <w:t xml:space="preserve">kao </w:t>
       </w:r>
       <w:r>
         <w:rPr>
           <w:rFonts w:ascii="Arial" w:hAnsi="Arial" w:cs="Arial"/>
-        </w:rPr>
-        <w:t>pr</w:t>
-      </w:r>
-      <w:r>
-        <w:rPr>
-          <w:rFonts w:ascii="Arial" w:hAnsi="Arial" w:cs="Arial"/>
-        </w:rPr>
-        <w:t>ekriveni plutom</w:t>
+          <w:highlight w:val="yellow"/>
+        </w:rPr>
+        <w:t>prekriveni plutom</w:t>
       </w:r>
     </w:p>
     <w:p>
@@ -2866,23 +2989,27 @@
         </w:numPr>
         <w:rPr>
           <w:rFonts w:ascii="Arial" w:hAnsi="Arial" w:cs="Arial"/>
-        </w:rPr>
-      </w:pPr>
-      <w:r>
-        <w:rPr>
-          <w:rFonts w:ascii="Arial" w:hAnsi="Arial" w:cs="Arial"/>
+          <w:highlight w:val="yellow"/>
+        </w:rPr>
+      </w:pPr>
+      <w:r>
+        <w:rPr>
+          <w:rFonts w:ascii="Arial" w:hAnsi="Arial" w:cs="Arial"/>
+          <w:highlight w:val="yellow"/>
         </w:rPr>
         <w:t>*</w:t>
       </w:r>
       <w:r>
         <w:rPr>
           <w:rFonts w:ascii="Arial" w:hAnsi="Arial" w:cs="Arial"/>
+          <w:highlight w:val="yellow"/>
         </w:rPr>
         <w:t xml:space="preserve">pokožica </w:t>
       </w:r>
       <w:r>
         <w:rPr>
           <w:rFonts w:ascii="Arial" w:hAnsi="Arial" w:cs="Arial"/>
+          <w:highlight w:val="yellow"/>
         </w:rPr>
         <w:t>ploda gruba i puca</w:t>
       </w:r>
@@ -2896,35 +3023,41 @@
         </w:numPr>
         <w:rPr>
           <w:rFonts w:ascii="Arial" w:hAnsi="Arial" w:cs="Arial"/>
-        </w:rPr>
-      </w:pPr>
-      <w:r>
-        <w:rPr>
-          <w:rFonts w:ascii="Arial" w:hAnsi="Arial" w:cs="Arial"/>
+          <w:highlight w:val="yellow"/>
+        </w:rPr>
+      </w:pPr>
+      <w:r>
+        <w:rPr>
+          <w:rFonts w:ascii="Arial" w:hAnsi="Arial" w:cs="Arial"/>
+          <w:highlight w:val="yellow"/>
         </w:rPr>
         <w:t>plod</w:t>
       </w:r>
       <w:r>
         <w:rPr>
           <w:rFonts w:ascii="Arial" w:hAnsi="Arial" w:cs="Arial"/>
+          <w:highlight w:val="yellow"/>
         </w:rPr>
         <w:t xml:space="preserve"> ne rast</w:t>
       </w:r>
       <w:r>
         <w:rPr>
           <w:rFonts w:ascii="Arial" w:hAnsi="Arial" w:cs="Arial"/>
+          <w:highlight w:val="yellow"/>
         </w:rPr>
         <w:t>e</w:t>
       </w:r>
       <w:r>
         <w:rPr>
           <w:rFonts w:ascii="Arial" w:hAnsi="Arial" w:cs="Arial"/>
+          <w:highlight w:val="yellow"/>
         </w:rPr>
         <w:t xml:space="preserve"> i </w:t>
       </w:r>
       <w:r>
         <w:rPr>
           <w:rFonts w:ascii="Arial" w:hAnsi="Arial" w:cs="Arial"/>
+          <w:highlight w:val="yellow"/>
         </w:rPr>
         <w:t>propada</w:t>
       </w:r>
@@ -2938,25 +3071,22 @@
         </w:numPr>
         <w:rPr>
           <w:rFonts w:ascii="Arial" w:hAnsi="Arial" w:cs="Arial"/>
-        </w:rPr>
-      </w:pPr>
-      <w:r>
-        <w:rPr>
-          <w:rFonts w:ascii="Arial" w:hAnsi="Arial" w:cs="Arial"/>
+          <w:highlight w:val="yellow"/>
+        </w:rPr>
+      </w:pPr>
+      <w:r>
+        <w:rPr>
+          <w:rFonts w:ascii="Arial" w:hAnsi="Arial" w:cs="Arial"/>
+          <w:highlight w:val="yellow"/>
         </w:rPr>
         <w:t>prva oštećenja</w:t>
       </w:r>
       <w:r>
         <w:rPr>
           <w:rFonts w:ascii="Arial" w:hAnsi="Arial" w:cs="Arial"/>
-        </w:rPr>
-        <w:t xml:space="preserve"> na najniž</w:t>
-      </w:r>
-      <w:r>
-        <w:rPr>
-          <w:rFonts w:ascii="Arial" w:hAnsi="Arial" w:cs="Arial"/>
-        </w:rPr>
-        <w:t>im delovima</w:t>
+          <w:highlight w:val="yellow"/>
+        </w:rPr>
+        <w:t xml:space="preserve"> na najnižim delovima</w:t>
       </w:r>
     </w:p>
     <w:p>
@@ -2968,11 +3098,13 @@
         </w:numPr>
         <w:rPr>
           <w:rFonts w:ascii="Arial" w:hAnsi="Arial" w:cs="Arial"/>
-        </w:rPr>
-      </w:pPr>
-      <w:r>
-        <w:rPr>
-          <w:rFonts w:ascii="Arial" w:hAnsi="Arial" w:cs="Arial"/>
+          <w:highlight w:val="yellow"/>
+        </w:rPr>
+      </w:pPr>
+      <w:r>
+        <w:rPr>
+          <w:rFonts w:ascii="Arial" w:hAnsi="Arial" w:cs="Arial"/>
+          <w:highlight w:val="yellow"/>
         </w:rPr>
         <w:t>ne vidi se golim okom</w:t>
       </w:r>
@@ -3035,6 +3167,8 @@
         </w:rPr>
         <w:t xml:space="preserve"> krompir, paradajz, plavi patlidžan</w:t>
       </w:r>
+      <w:bookmarkStart w:id="0" w:name="_GoBack"/>
+      <w:bookmarkEnd w:id="0"/>
     </w:p>
     <w:p>
       <w:pPr>
@@ -3045,17 +3179,20 @@
         </w:numPr>
         <w:rPr>
           <w:rFonts w:ascii="Arial" w:hAnsi="Arial" w:cs="Arial"/>
-        </w:rPr>
-      </w:pPr>
-      <w:r>
-        <w:rPr>
-          <w:rFonts w:ascii="Arial" w:hAnsi="Arial" w:cs="Arial"/>
+          <w:highlight w:val="yellow"/>
+        </w:rPr>
+      </w:pPr>
+      <w:r>
+        <w:rPr>
+          <w:rFonts w:ascii="Arial" w:hAnsi="Arial" w:cs="Arial"/>
+          <w:highlight w:val="yellow"/>
         </w:rPr>
         <w:t>gusenice sivkasto-bele ili zelenkast</w:t>
       </w:r>
       <w:r>
         <w:rPr>
           <w:rFonts w:ascii="Arial" w:hAnsi="Arial" w:cs="Arial"/>
+          <w:highlight w:val="yellow"/>
         </w:rPr>
         <w:t>o-sive, sa tamno smeđom glavom</w:t>
       </w:r>
@@ -3069,11 +3206,13 @@
         </w:numPr>
         <w:rPr>
           <w:rFonts w:ascii="Arial" w:hAnsi="Arial" w:cs="Arial"/>
-        </w:rPr>
-      </w:pPr>
-      <w:r>
-        <w:rPr>
-          <w:rFonts w:ascii="Arial" w:hAnsi="Arial" w:cs="Arial"/>
+          <w:highlight w:val="yellow"/>
+        </w:rPr>
+      </w:pPr>
+      <w:r>
+        <w:rPr>
+          <w:rFonts w:ascii="Arial" w:hAnsi="Arial" w:cs="Arial"/>
+          <w:highlight w:val="yellow"/>
         </w:rPr>
         <w:t>lutka svetlo smeđa u svilenkastom kokonu</w:t>
       </w:r>
@@ -3087,59 +3226,41 @@
         </w:numPr>
         <w:rPr>
           <w:rFonts w:ascii="Arial" w:hAnsi="Arial" w:cs="Arial"/>
-        </w:rPr>
-      </w:pPr>
-      <w:r>
-        <w:rPr>
-          <w:rFonts w:ascii="Arial" w:hAnsi="Arial" w:cs="Arial"/>
-        </w:rPr>
-        <w:t>p</w:t>
-      </w:r>
-      <w:r>
-        <w:rPr>
-          <w:rFonts w:ascii="Arial" w:hAnsi="Arial" w:cs="Arial"/>
-        </w:rPr>
-        <w:t>rednja kri</w:t>
-      </w:r>
-      <w:r>
-        <w:rPr>
-          <w:rFonts w:ascii="Arial" w:hAnsi="Arial" w:cs="Arial"/>
-        </w:rPr>
-        <w:t>la</w:t>
-      </w:r>
-      <w:r>
-        <w:rPr>
-          <w:rFonts w:ascii="Arial" w:hAnsi="Arial" w:cs="Arial"/>
+          <w:highlight w:val="yellow"/>
+        </w:rPr>
+      </w:pPr>
+      <w:r>
+        <w:rPr>
+          <w:rFonts w:ascii="Arial" w:hAnsi="Arial" w:cs="Arial"/>
+          <w:highlight w:val="yellow"/>
+        </w:rPr>
+        <w:t>prednja krila</w:t>
+      </w:r>
+      <w:r>
+        <w:rPr>
+          <w:rFonts w:ascii="Arial" w:hAnsi="Arial" w:cs="Arial"/>
+          <w:highlight w:val="yellow"/>
         </w:rPr>
         <w:t xml:space="preserve"> leptira </w:t>
       </w:r>
       <w:r>
         <w:rPr>
           <w:rFonts w:ascii="Arial" w:hAnsi="Arial" w:cs="Arial"/>
-        </w:rPr>
-        <w:t>širokolancetasta, smeđež</w:t>
-      </w:r>
-      <w:r>
-        <w:rPr>
-          <w:rFonts w:ascii="Arial" w:hAnsi="Arial" w:cs="Arial"/>
-        </w:rPr>
-        <w:t>uta sa po 3 crne mrlje,</w:t>
-      </w:r>
-      <w:r>
-        <w:rPr>
-          <w:rFonts w:ascii="Arial" w:hAnsi="Arial" w:cs="Arial"/>
-        </w:rPr>
-        <w:t xml:space="preserve"> </w:t>
-      </w:r>
-      <w:r>
-        <w:rPr>
-          <w:rFonts w:ascii="Arial" w:hAnsi="Arial" w:cs="Arial"/>
+          <w:highlight w:val="yellow"/>
+        </w:rPr>
+        <w:t xml:space="preserve">širokolancetasta, smeđežuta sa po 3 crne mrlje, </w:t>
+      </w:r>
+      <w:r>
+        <w:rPr>
+          <w:rFonts w:ascii="Arial" w:hAnsi="Arial" w:cs="Arial"/>
+          <w:highlight w:val="yellow"/>
         </w:rPr>
         <w:t>zadnja svetlo siva</w:t>
       </w:r>
       <w:r>
         <w:rPr>
           <w:rFonts w:ascii="Arial" w:hAnsi="Arial" w:cs="Arial"/>
+          <w:highlight w:val="yellow"/>
         </w:rPr>
         <w:t xml:space="preserve"> oivičena dugom resicom</w:t>
       </w:r>
@@ -3153,25 +3274,15 @@
         </w:numPr>
         <w:rPr>
           <w:rFonts w:ascii="Arial" w:hAnsi="Arial" w:cs="Arial"/>
-        </w:rPr>
-      </w:pPr>
-      <w:r>
-        <w:rPr>
-          <w:rFonts w:ascii="Arial" w:hAnsi="Arial" w:cs="Arial"/>
-        </w:rPr>
-        <w:t>leptiri sreću od kraja aprila</w:t>
-      </w:r>
-      <w:r>
-        <w:rPr>
-          <w:rFonts w:ascii="Arial" w:hAnsi="Arial" w:cs="Arial"/>
-        </w:rPr>
-        <w:t xml:space="preserve"> </w:t>
-      </w:r>
-      <w:r>
-        <w:rPr>
-          <w:rFonts w:ascii="Arial" w:hAnsi="Arial" w:cs="Arial"/>
-        </w:rPr>
-        <w:t>sve do oktobra</w:t>
+          <w:highlight w:val="yellow"/>
+        </w:rPr>
+      </w:pPr>
+      <w:r>
+        <w:rPr>
+          <w:rFonts w:ascii="Arial" w:hAnsi="Arial" w:cs="Arial"/>
+          <w:highlight w:val="yellow"/>
+        </w:rPr>
+        <w:t>leptiri sreću od kraja aprila sve do oktobra</w:t>
       </w:r>
     </w:p>
     <w:p>
@@ -3183,41 +3294,48 @@
         </w:numPr>
         <w:rPr>
           <w:rFonts w:ascii="Arial" w:hAnsi="Arial" w:cs="Arial"/>
-        </w:rPr>
-      </w:pPr>
-      <w:r>
-        <w:rPr>
-          <w:rFonts w:ascii="Arial" w:hAnsi="Arial" w:cs="Arial"/>
+          <w:highlight w:val="yellow"/>
+        </w:rPr>
+      </w:pPr>
+      <w:r>
+        <w:rPr>
+          <w:rFonts w:ascii="Arial" w:hAnsi="Arial" w:cs="Arial"/>
+          <w:highlight w:val="yellow"/>
         </w:rPr>
         <w:t>mine</w:t>
       </w:r>
       <w:r>
         <w:rPr>
           <w:rFonts w:ascii="Arial" w:hAnsi="Arial" w:cs="Arial"/>
+          <w:highlight w:val="yellow"/>
         </w:rPr>
         <w:t xml:space="preserve"> ispod površine lista, </w:t>
       </w:r>
       <w:r>
         <w:rPr>
           <w:rFonts w:ascii="Arial" w:hAnsi="Arial" w:cs="Arial"/>
+          <w:highlight w:val="yellow"/>
         </w:rPr>
         <w:t>peteljki i stabljika</w:t>
       </w:r>
       <w:r>
         <w:rPr>
           <w:rFonts w:ascii="Arial" w:hAnsi="Arial" w:cs="Arial"/>
+          <w:highlight w:val="yellow"/>
         </w:rPr>
         <w:t xml:space="preserve">, </w:t>
       </w:r>
       <w:r>
         <w:rPr>
           <w:rFonts w:ascii="Arial" w:hAnsi="Arial" w:cs="Arial"/>
+          <w:highlight w:val="yellow"/>
         </w:rPr>
         <w:t>plitki izuvijani hodnici</w:t>
       </w:r>
       <w:r>
         <w:rPr>
           <w:rFonts w:ascii="Arial" w:hAnsi="Arial" w:cs="Arial"/>
+          <w:highlight w:val="yellow"/>
         </w:rPr>
         <w:t xml:space="preserve"> u krtolama </w:t>
       </w:r>
@@ -4131,8 +4249,6 @@
         <w:br/>
         <w:t>Treća opcija je da korisnik unosi štetočinu na koju sumnja, a sistem navodi simptome i utvrđuje verovatnoću da je u pitanju ta štetočina.</w:t>
       </w:r>
-      <w:bookmarkStart w:id="0" w:name="_GoBack"/>
-      <w:bookmarkEnd w:id="0"/>
       <w:r>
         <w:rPr>
           <w:rFonts w:ascii="Arial" w:hAnsi="Arial" w:cs="Arial"/>

</xml_diff>